<commit_message>
Minor change in Q1.1 - explanation of not renaming
</commit_message>
<xml_diff>
--- a/part1.docx
+++ b/part1.docx
@@ -195,7 +195,37 @@
           <w:rFonts w:ascii="Consolas" w:hAnsi="Consolas" w:hint="cs"/>
           <w:rtl/>
         </w:rPr>
-        <w:t xml:space="preserve"> אין שינוי בשמות המשתנים.</w:t>
+        <w:t xml:space="preserve"> אין </w:t>
+      </w:r>
+      <w:r>
+        <w:rPr>
+          <w:rFonts w:ascii="Consolas" w:hAnsi="Consolas" w:hint="cs"/>
+          <w:rtl/>
+        </w:rPr>
+        <w:t>צורך ב</w:t>
+      </w:r>
+      <w:r>
+        <w:rPr>
+          <w:rFonts w:ascii="Consolas" w:hAnsi="Consolas" w:hint="cs"/>
+          <w:rtl/>
+        </w:rPr>
+        <w:t>שינוי שמות המשתנים</w:t>
+      </w:r>
+      <w:r>
+        <w:rPr>
+          <w:rFonts w:ascii="Consolas" w:hAnsi="Consolas" w:hint="cs"/>
+          <w:rtl/>
+        </w:rPr>
+        <w:t>, כבר יש להם שמות ייחודיים</w:t>
+      </w:r>
+      <w:bookmarkStart w:id="0" w:name="_GoBack"/>
+      <w:bookmarkEnd w:id="0"/>
+      <w:r>
+        <w:rPr>
+          <w:rFonts w:ascii="Consolas" w:hAnsi="Consolas" w:hint="cs"/>
+          <w:rtl/>
+        </w:rPr>
+        <w:t>.</w:t>
       </w:r>
     </w:p>
     <w:p>
@@ -19838,7 +19868,7 @@
     <w:p>
       <w:pPr>
         <w:rPr>
-          <w:rFonts w:ascii="Consolas" w:hAnsi="Consolas" w:hint="cs"/>
+          <w:rFonts w:ascii="Consolas" w:hAnsi="Consolas"/>
           <w:rtl/>
         </w:rPr>
       </w:pPr>
@@ -19905,7 +19935,7 @@
     <w:p>
       <w:pPr>
         <w:rPr>
-          <w:rFonts w:ascii="Consolas" w:hAnsi="Consolas" w:hint="cs"/>
+          <w:rFonts w:ascii="Consolas" w:hAnsi="Consolas"/>
           <w:rtl/>
         </w:rPr>
       </w:pPr>
@@ -20398,7 +20428,7 @@
     <w:p>
       <w:pPr>
         <w:rPr>
-          <w:rFonts w:ascii="Consolas" w:hAnsi="Consolas" w:hint="cs"/>
+          <w:rFonts w:ascii="Consolas" w:hAnsi="Consolas"/>
           <w:rtl/>
         </w:rPr>
       </w:pPr>
@@ -20437,7 +20467,6 @@
       <w:pPr>
         <w:pStyle w:val="3"/>
         <w:rPr>
-          <w:rFonts w:hint="cs"/>
           <w:rtl/>
         </w:rPr>
       </w:pPr>
@@ -20455,7 +20484,7 @@
     <w:p>
       <w:pPr>
         <w:rPr>
-          <w:rFonts w:ascii="Consolas" w:hAnsi="Consolas" w:hint="cs"/>
+          <w:rFonts w:ascii="Consolas" w:hAnsi="Consolas"/>
           <w:rtl/>
         </w:rPr>
       </w:pPr>
@@ -20538,7 +20567,7 @@
     <w:p>
       <w:pPr>
         <w:rPr>
-          <w:rFonts w:ascii="Consolas" w:hAnsi="Consolas" w:hint="cs"/>
+          <w:rFonts w:ascii="Consolas" w:hAnsi="Consolas"/>
           <w:sz w:val="20"/>
           <w:szCs w:val="20"/>
           <w:rtl/>
@@ -20548,7 +20577,7 @@
     <w:p>
       <w:pPr>
         <w:rPr>
-          <w:rFonts w:ascii="Consolas" w:hAnsi="Consolas" w:hint="cs"/>
+          <w:rFonts w:ascii="Consolas" w:hAnsi="Consolas"/>
           <w:rtl/>
         </w:rPr>
       </w:pPr>
@@ -20656,7 +20685,7 @@
     <w:p>
       <w:pPr>
         <w:rPr>
-          <w:rFonts w:ascii="Consolas" w:hAnsi="Consolas" w:hint="cs"/>
+          <w:rFonts w:ascii="Consolas" w:hAnsi="Consolas"/>
           <w:sz w:val="20"/>
           <w:szCs w:val="20"/>
           <w:rtl/>
@@ -20667,7 +20696,6 @@
       <w:pPr>
         <w:pStyle w:val="3"/>
         <w:rPr>
-          <w:rFonts w:hint="cs"/>
           <w:rtl/>
         </w:rPr>
       </w:pPr>
@@ -20685,7 +20713,7 @@
     <w:p>
       <w:pPr>
         <w:rPr>
-          <w:rFonts w:ascii="Consolas" w:hAnsi="Consolas" w:hint="cs"/>
+          <w:rFonts w:ascii="Consolas" w:hAnsi="Consolas"/>
           <w:sz w:val="20"/>
           <w:szCs w:val="20"/>
           <w:rtl/>
@@ -20773,7 +20801,7 @@
     <w:p>
       <w:pPr>
         <w:rPr>
-          <w:rFonts w:ascii="Consolas" w:hAnsi="Consolas" w:hint="cs"/>
+          <w:rFonts w:ascii="Consolas" w:hAnsi="Consolas"/>
           <w:sz w:val="20"/>
           <w:szCs w:val="20"/>
           <w:rtl/>
@@ -20967,7 +20995,6 @@
       <w:pPr>
         <w:pStyle w:val="3"/>
         <w:rPr>
-          <w:rFonts w:hint="cs"/>
           <w:rtl/>
         </w:rPr>
       </w:pPr>
@@ -20986,23 +21013,16 @@
     <w:p>
       <w:pPr>
         <w:rPr>
+          <w:rFonts w:ascii="Consolas" w:hAnsi="Consolas"/>
+          <w:rtl/>
+        </w:rPr>
+      </w:pPr>
+      <w:r>
+        <w:rPr>
           <w:rFonts w:ascii="Consolas" w:hAnsi="Consolas" w:hint="cs"/>
           <w:rtl/>
         </w:rPr>
-      </w:pPr>
-      <w:r>
-        <w:rPr>
-          <w:rFonts w:ascii="Consolas" w:hAnsi="Consolas" w:hint="cs"/>
-          <w:rtl/>
-        </w:rPr>
-        <w:t xml:space="preserve">לא </w:t>
-      </w:r>
-      <w:r>
-        <w:rPr>
-          <w:rFonts w:ascii="Consolas" w:hAnsi="Consolas" w:hint="cs"/>
-          <w:rtl/>
-        </w:rPr>
-        <w:t>נכון.</w:t>
+        <w:t>לא נכון.</w:t>
       </w:r>
     </w:p>
     <w:p>
@@ -21068,54 +21088,48 @@
     <w:p>
       <w:pPr>
         <w:rPr>
+          <w:rFonts w:ascii="Consolas" w:hAnsi="Consolas"/>
+          <w:rtl/>
+        </w:rPr>
+      </w:pPr>
+      <w:r>
+        <w:rPr>
           <w:rFonts w:ascii="Consolas" w:hAnsi="Consolas" w:hint="cs"/>
           <w:rtl/>
         </w:rPr>
-      </w:pPr>
+        <w:t xml:space="preserve">על פי הנתון  </w:t>
+      </w:r>
+      <w:r>
+        <w:rPr>
+          <w:rFonts w:ascii="Consolas" w:hAnsi="Consolas" w:cs="Arial"/>
+        </w:rPr>
+        <w:t>f:[T2-&gt;Number]</w:t>
+      </w:r>
       <w:r>
         <w:rPr>
           <w:rFonts w:ascii="Consolas" w:hAnsi="Consolas" w:hint="cs"/>
           <w:rtl/>
         </w:rPr>
-        <w:t xml:space="preserve">על פי הנתון  </w:t>
-      </w:r>
-      <w:r>
-        <w:rPr>
-          <w:rFonts w:ascii="Consolas" w:hAnsi="Consolas" w:cs="Arial"/>
-        </w:rPr>
-        <w:t>f:[T2-&gt;Number]</w:t>
+        <w:t xml:space="preserve"> ניתן להסיק כי </w:t>
+      </w:r>
+      <w:r>
+        <w:rPr>
+          <w:rFonts w:ascii="Consolas" w:hAnsi="Consolas"/>
+        </w:rPr>
+        <w:t>f</w:t>
       </w:r>
       <w:r>
         <w:rPr>
           <w:rFonts w:ascii="Consolas" w:hAnsi="Consolas" w:hint="cs"/>
           <w:rtl/>
         </w:rPr>
-        <w:t xml:space="preserve"> ניתן להסיק כי </w:t>
+        <w:t xml:space="preserve"> היא פונקציה המקבלת פרמטר אחד (מסוג </w:t>
       </w:r>
       <w:r>
         <w:rPr>
           <w:rFonts w:ascii="Consolas" w:hAnsi="Consolas"/>
         </w:rPr>
-        <w:t>f</w:t>
-      </w:r>
-      <w:r>
-        <w:rPr>
-          <w:rFonts w:ascii="Consolas" w:hAnsi="Consolas" w:hint="cs"/>
-          <w:rtl/>
-        </w:rPr>
-        <w:t xml:space="preserve"> היא פונקציה המקבלת פרמטר אחד (מסוג </w:t>
-      </w:r>
-      <w:r>
-        <w:rPr>
-          <w:rFonts w:ascii="Consolas" w:hAnsi="Consolas"/>
-        </w:rPr>
-        <w:t>T</w:t>
-      </w:r>
-      <w:r>
-        <w:rPr>
-          <w:rFonts w:ascii="Consolas" w:hAnsi="Consolas"/>
-        </w:rPr>
-        <w:t>2</w:t>
+        <w:t>T2</w:t>
       </w:r>
       <w:r>
         <w:rPr>
@@ -21145,19 +21159,7 @@
         <w:rPr>
           <w:rFonts w:ascii="Consolas" w:hAnsi="Consolas" w:cs="Arial"/>
         </w:rPr>
-        <w:t xml:space="preserve">(f </w:t>
-      </w:r>
-      <w:r>
-        <w:rPr>
-          <w:rFonts w:ascii="Consolas" w:hAnsi="Consolas" w:cs="Arial"/>
-        </w:rPr>
-        <w:t>x</w:t>
-      </w:r>
-      <w:r>
-        <w:rPr>
-          <w:rFonts w:ascii="Consolas" w:hAnsi="Consolas" w:cs="Arial"/>
-        </w:rPr>
-        <w:t xml:space="preserve"> x)</w:t>
+        <w:t>(f x x)</w:t>
       </w:r>
       <w:r>
         <w:rPr>
@@ -21241,7 +21243,7 @@
     <w:p>
       <w:pPr>
         <w:rPr>
-          <w:rFonts w:ascii="Consolas" w:hAnsi="Consolas" w:hint="cs"/>
+          <w:rFonts w:ascii="Consolas" w:hAnsi="Consolas"/>
           <w:rtl/>
         </w:rPr>
       </w:pPr>
@@ -21294,7 +21296,7 @@
     <w:p>
       <w:pPr>
         <w:rPr>
-          <w:rFonts w:ascii="Consolas" w:hAnsi="Consolas" w:hint="cs"/>
+          <w:rFonts w:ascii="Consolas" w:hAnsi="Consolas"/>
           <w:rtl/>
         </w:rPr>
       </w:pPr>
@@ -21331,19 +21333,7 @@
         <w:rPr>
           <w:rFonts w:ascii="Consolas" w:hAnsi="Consolas"/>
         </w:rPr>
-        <w:t xml:space="preserve">[T1 * T2 -&gt; </w:t>
-      </w:r>
-      <w:r>
-        <w:rPr>
-          <w:rFonts w:ascii="Consolas" w:hAnsi="Consolas"/>
-        </w:rPr>
-        <w:t>T3</w:t>
-      </w:r>
-      <w:r>
-        <w:rPr>
-          <w:rFonts w:ascii="Consolas" w:hAnsi="Consolas"/>
-        </w:rPr>
-        <w:t>]</w:t>
+        <w:t>[T1 * T2 -&gt; T3]</w:t>
       </w:r>
       <w:r>
         <w:rPr>
@@ -21356,10 +21346,58 @@
     <w:p>
       <w:pPr>
         <w:rPr>
+          <w:rFonts w:ascii="Consolas" w:hAnsi="Consolas"/>
+          <w:rtl/>
+        </w:rPr>
+      </w:pPr>
+      <w:r>
+        <w:rPr>
+          <w:rFonts w:ascii="Consolas" w:hAnsi="Consolas"/>
+        </w:rPr>
+        <w:t>cons</w:t>
+      </w:r>
+      <w:r>
+        <w:rPr>
           <w:rFonts w:ascii="Consolas" w:hAnsi="Consolas" w:hint="cs"/>
           <w:rtl/>
         </w:rPr>
-      </w:pPr>
+        <w:t xml:space="preserve"> </w:t>
+      </w:r>
+      <w:r>
+        <w:rPr>
+          <w:rFonts w:ascii="Consolas" w:hAnsi="Consolas" w:hint="cs"/>
+          <w:rtl/>
+        </w:rPr>
+        <w:t xml:space="preserve">יוצרת </w:t>
+      </w:r>
+      <w:r>
+        <w:rPr>
+          <w:rFonts w:ascii="Consolas" w:hAnsi="Consolas" w:hint="cs"/>
+          <w:rtl/>
+        </w:rPr>
+        <w:t xml:space="preserve">משני הפרמטרים שהיא מקבלת </w:t>
+      </w:r>
+      <w:r>
+        <w:rPr>
+          <w:rFonts w:ascii="Consolas" w:hAnsi="Consolas" w:hint="cs"/>
+          <w:rtl/>
+        </w:rPr>
+        <w:t xml:space="preserve">זוג סדור המכיל את שני האיברים האלה על פי סדר </w:t>
+      </w:r>
+      <w:r>
+        <w:rPr>
+          <w:rFonts w:ascii="Consolas" w:hAnsi="Consolas" w:hint="cs"/>
+          <w:rtl/>
+        </w:rPr>
+        <w:t>הפרמטרים,</w:t>
+      </w:r>
+      <w:r>
+        <w:rPr>
+          <w:rFonts w:ascii="Consolas" w:hAnsi="Consolas" w:hint="cs"/>
+          <w:rtl/>
+        </w:rPr>
+        <w:t xml:space="preserve"> לכן טיפוס הערך המוחזר מ- </w:t>
+      </w:r>
       <w:r>
         <w:rPr>
           <w:rFonts w:ascii="Consolas" w:hAnsi="Consolas"/>
@@ -21371,126 +21409,72 @@
           <w:rFonts w:ascii="Consolas" w:hAnsi="Consolas" w:hint="cs"/>
           <w:rtl/>
         </w:rPr>
-        <w:t xml:space="preserve"> </w:t>
+        <w:t xml:space="preserve"> הוא </w:t>
+      </w:r>
+      <w:r>
+        <w:rPr>
+          <w:rFonts w:ascii="Consolas" w:hAnsi="Consolas"/>
+        </w:rPr>
+        <w:t>Pair</w:t>
       </w:r>
       <w:r>
         <w:rPr>
           <w:rFonts w:ascii="Consolas" w:hAnsi="Consolas" w:hint="cs"/>
           <w:rtl/>
         </w:rPr>
-        <w:t xml:space="preserve">יוצרת </w:t>
+        <w:t xml:space="preserve"> כך שטיפוס האיבר הראשון בו זהה לטיפוס הפרמטר הראשון שניתן לפונקציה </w:t>
+      </w:r>
+      <w:r>
+        <w:rPr>
+          <w:rFonts w:ascii="Consolas" w:hAnsi="Consolas"/>
+        </w:rPr>
+        <w:t>cons</w:t>
       </w:r>
       <w:r>
         <w:rPr>
           <w:rFonts w:ascii="Consolas" w:hAnsi="Consolas" w:hint="cs"/>
           <w:rtl/>
         </w:rPr>
-        <w:t xml:space="preserve">משני הפרמטרים שהיא מקבלת </w:t>
+        <w:t xml:space="preserve"> (כלומר </w:t>
+      </w:r>
+      <w:r>
+        <w:rPr>
+          <w:rFonts w:ascii="Consolas" w:hAnsi="Consolas"/>
+        </w:rPr>
+        <w:t>T1</w:t>
       </w:r>
       <w:r>
         <w:rPr>
           <w:rFonts w:ascii="Consolas" w:hAnsi="Consolas" w:hint="cs"/>
           <w:rtl/>
         </w:rPr>
-        <w:t xml:space="preserve">זוג סדור המכיל את שני האיברים האלה על פי סדר </w:t>
+        <w:t xml:space="preserve">), ובדומה טיפוס האיבר השני הוא </w:t>
+      </w:r>
+      <w:r>
+        <w:rPr>
+          <w:rFonts w:ascii="Consolas" w:hAnsi="Consolas"/>
+        </w:rPr>
+        <w:t>T2</w:t>
       </w:r>
       <w:r>
         <w:rPr>
           <w:rFonts w:ascii="Consolas" w:hAnsi="Consolas" w:hint="cs"/>
           <w:rtl/>
         </w:rPr>
-        <w:t>הפרמטרים,</w:t>
+        <w:t>.</w:t>
       </w:r>
       <w:r>
         <w:rPr>
           <w:rFonts w:ascii="Consolas" w:hAnsi="Consolas" w:hint="cs"/>
           <w:rtl/>
         </w:rPr>
-        <w:t xml:space="preserve"> לכן טיפוס הערך המוחזר מ- </w:t>
+        <w:t xml:space="preserve"> כלומר, </w:t>
       </w:r>
       <w:r>
         <w:rPr>
           <w:rFonts w:ascii="Consolas" w:hAnsi="Consolas"/>
         </w:rPr>
-        <w:t>cons</w:t>
-      </w:r>
-      <w:r>
-        <w:rPr>
-          <w:rFonts w:ascii="Consolas" w:hAnsi="Consolas" w:hint="cs"/>
-          <w:rtl/>
-        </w:rPr>
-        <w:t xml:space="preserve"> הוא </w:t>
-      </w:r>
-      <w:r>
-        <w:rPr>
-          <w:rFonts w:ascii="Consolas" w:hAnsi="Consolas"/>
-        </w:rPr>
-        <w:t>Pair</w:t>
-      </w:r>
-      <w:r>
-        <w:rPr>
-          <w:rFonts w:ascii="Consolas" w:hAnsi="Consolas" w:hint="cs"/>
-          <w:rtl/>
-        </w:rPr>
-        <w:t xml:space="preserve"> כך שטיפוס האיבר הראשון בו זהה לטיפוס הפרמטר הראשון שניתן לפונקציה </w:t>
-      </w:r>
-      <w:r>
-        <w:rPr>
-          <w:rFonts w:ascii="Consolas" w:hAnsi="Consolas"/>
-        </w:rPr>
-        <w:t>cons</w:t>
-      </w:r>
-      <w:r>
-        <w:rPr>
-          <w:rFonts w:ascii="Consolas" w:hAnsi="Consolas" w:hint="cs"/>
-          <w:rtl/>
-        </w:rPr>
-        <w:t xml:space="preserve"> (כלומר </w:t>
-      </w:r>
-      <w:r>
-        <w:rPr>
-          <w:rFonts w:ascii="Consolas" w:hAnsi="Consolas"/>
-        </w:rPr>
-        <w:t>T1</w:t>
-      </w:r>
-      <w:r>
-        <w:rPr>
-          <w:rFonts w:ascii="Consolas" w:hAnsi="Consolas" w:hint="cs"/>
-          <w:rtl/>
-        </w:rPr>
-        <w:t xml:space="preserve">), ובדומה טיפוס האיבר השני הוא </w:t>
-      </w:r>
-      <w:r>
-        <w:rPr>
-          <w:rFonts w:ascii="Consolas" w:hAnsi="Consolas"/>
-        </w:rPr>
-        <w:t>T2</w:t>
-      </w:r>
-      <w:r>
-        <w:rPr>
-          <w:rFonts w:ascii="Consolas" w:hAnsi="Consolas" w:hint="cs"/>
-          <w:rtl/>
-        </w:rPr>
-        <w:t>.</w:t>
-      </w:r>
-      <w:r>
-        <w:rPr>
-          <w:rFonts w:ascii="Consolas" w:hAnsi="Consolas" w:hint="cs"/>
-          <w:rtl/>
-        </w:rPr>
-        <w:t xml:space="preserve"> כלומר, </w:t>
-      </w:r>
-      <w:r>
-        <w:rPr>
-          <w:rFonts w:ascii="Consolas" w:hAnsi="Consolas"/>
-        </w:rPr>
-        <w:t xml:space="preserve">T3 = </w:t>
-      </w:r>
-      <w:r>
-        <w:rPr>
-          <w:rFonts w:ascii="Consolas" w:hAnsi="Consolas"/>
-        </w:rPr>
-        <w:t>Pair(T1, T2)</w:t>
+        <w:t>T3 = Pair(T1, T2)</w:t>
       </w:r>
       <w:r>
         <w:rPr>
@@ -21503,7 +21487,7 @@
     <w:p>
       <w:pPr>
         <w:rPr>
-          <w:rFonts w:ascii="Consolas" w:hAnsi="Consolas" w:hint="cs"/>
+          <w:rFonts w:ascii="Consolas" w:hAnsi="Consolas"/>
           <w:rtl/>
         </w:rPr>
       </w:pPr>
@@ -21511,7 +21495,7 @@
     <w:p>
       <w:pPr>
         <w:rPr>
-          <w:rFonts w:ascii="Consolas" w:hAnsi="Consolas" w:hint="cs"/>
+          <w:rFonts w:ascii="Consolas" w:hAnsi="Consolas"/>
           <w:rtl/>
         </w:rPr>
       </w:pPr>
@@ -21552,7 +21536,7 @@
     <w:p>
       <w:pPr>
         <w:rPr>
-          <w:rFonts w:ascii="Consolas" w:hAnsi="Consolas" w:hint="cs"/>
+          <w:rFonts w:ascii="Consolas" w:hAnsi="Consolas"/>
           <w:rtl/>
         </w:rPr>
       </w:pPr>
@@ -21576,70 +21560,35 @@
           <w:rFonts w:ascii="Consolas" w:hAnsi="Consolas" w:hint="cs"/>
           <w:rtl/>
         </w:rPr>
-        <w:t>היא פונקציה ה</w:t>
+        <w:t xml:space="preserve">היא פונקציה המקבלת </w:t>
       </w:r>
       <w:r>
         <w:rPr>
           <w:rFonts w:ascii="Consolas" w:hAnsi="Consolas" w:hint="cs"/>
           <w:rtl/>
         </w:rPr>
-        <w:t>מ</w:t>
+        <w:t xml:space="preserve">פרמטר אחד שהוא </w:t>
       </w:r>
       <w:r>
         <w:rPr>
           <w:rFonts w:ascii="Consolas" w:hAnsi="Consolas" w:hint="cs"/>
           <w:rtl/>
         </w:rPr>
-        <w:t>קבלת</w:t>
+        <w:t xml:space="preserve">זוג </w:t>
       </w:r>
       <w:r>
         <w:rPr>
           <w:rFonts w:ascii="Consolas" w:hAnsi="Consolas" w:hint="cs"/>
           <w:rtl/>
         </w:rPr>
-        <w:t xml:space="preserve"> </w:t>
+        <w:t xml:space="preserve">המכיל </w:t>
       </w:r>
       <w:r>
         <w:rPr>
           <w:rFonts w:ascii="Consolas" w:hAnsi="Consolas" w:hint="cs"/>
           <w:rtl/>
         </w:rPr>
-        <w:t xml:space="preserve">פרמטר אחד שהוא </w:t>
-      </w:r>
-      <w:r>
-        <w:rPr>
-          <w:rFonts w:ascii="Consolas" w:hAnsi="Consolas" w:hint="cs"/>
-          <w:rtl/>
-        </w:rPr>
-        <w:t xml:space="preserve">זוג </w:t>
-      </w:r>
-      <w:r>
-        <w:rPr>
-          <w:rFonts w:ascii="Consolas" w:hAnsi="Consolas" w:hint="cs"/>
-          <w:rtl/>
-        </w:rPr>
-        <w:t xml:space="preserve">המכיל </w:t>
-      </w:r>
-      <w:r>
-        <w:rPr>
-          <w:rFonts w:ascii="Consolas" w:hAnsi="Consolas" w:hint="cs"/>
-          <w:rtl/>
-        </w:rPr>
-        <w:t xml:space="preserve">שני </w:t>
-      </w:r>
-      <w:r>
-        <w:rPr>
-          <w:rFonts w:ascii="Consolas" w:hAnsi="Consolas" w:hint="cs"/>
-          <w:rtl/>
-        </w:rPr>
-        <w:t>איברים</w:t>
-      </w:r>
-      <w:r>
-        <w:rPr>
-          <w:rFonts w:ascii="Consolas" w:hAnsi="Consolas" w:hint="cs"/>
-          <w:rtl/>
-        </w:rPr>
-        <w:t xml:space="preserve">, ייתכן כי מטיפוסים שונים, </w:t>
+        <w:t xml:space="preserve">שני איברים, ייתכן כי מטיפוסים שונים, </w:t>
       </w:r>
       <w:r>
         <w:rPr>
@@ -21665,7 +21614,7 @@
     <w:p>
       <w:pPr>
         <w:rPr>
-          <w:rFonts w:ascii="Consolas" w:hAnsi="Consolas" w:hint="cs"/>
+          <w:rFonts w:ascii="Consolas" w:hAnsi="Consolas"/>
           <w:rtl/>
         </w:rPr>
       </w:pPr>
@@ -21742,61 +21691,37 @@
     <w:p>
       <w:pPr>
         <w:rPr>
+          <w:rFonts w:ascii="Consolas" w:hAnsi="Consolas"/>
+          <w:rtl/>
+        </w:rPr>
+      </w:pPr>
+      <w:r>
+        <w:rPr>
           <w:rFonts w:ascii="Consolas" w:hAnsi="Consolas" w:hint="cs"/>
           <w:rtl/>
         </w:rPr>
-      </w:pPr>
+        <w:t xml:space="preserve">הטיפוס של </w:t>
+      </w:r>
+      <w:proofErr w:type="spellStart"/>
+      <w:r>
+        <w:rPr>
+          <w:rFonts w:ascii="Consolas" w:hAnsi="Consolas"/>
+        </w:rPr>
+        <w:t>cdr</w:t>
+      </w:r>
+      <w:proofErr w:type="spellEnd"/>
       <w:r>
         <w:rPr>
           <w:rFonts w:ascii="Consolas" w:hAnsi="Consolas" w:hint="cs"/>
           <w:rtl/>
         </w:rPr>
-        <w:t xml:space="preserve">הטיפוס של </w:t>
-      </w:r>
-      <w:proofErr w:type="spellStart"/>
+        <w:t xml:space="preserve"> הוא </w:t>
+      </w:r>
       <w:r>
         <w:rPr>
           <w:rFonts w:ascii="Consolas" w:hAnsi="Consolas"/>
         </w:rPr>
-        <w:t>c</w:t>
-      </w:r>
-      <w:r>
-        <w:rPr>
-          <w:rFonts w:ascii="Consolas" w:hAnsi="Consolas"/>
-        </w:rPr>
-        <w:t>d</w:t>
-      </w:r>
-      <w:r>
-        <w:rPr>
-          <w:rFonts w:ascii="Consolas" w:hAnsi="Consolas"/>
-        </w:rPr>
-        <w:t>r</w:t>
-      </w:r>
-      <w:proofErr w:type="spellEnd"/>
-      <w:r>
-        <w:rPr>
-          <w:rFonts w:ascii="Consolas" w:hAnsi="Consolas" w:hint="cs"/>
-          <w:rtl/>
-        </w:rPr>
-        <w:t xml:space="preserve"> הוא </w:t>
-      </w:r>
-      <w:r>
-        <w:rPr>
-          <w:rFonts w:ascii="Consolas" w:hAnsi="Consolas"/>
-        </w:rPr>
-        <w:t>[Pair(T1, T2) -&gt; T</w:t>
-      </w:r>
-      <w:r>
-        <w:rPr>
-          <w:rFonts w:ascii="Consolas" w:hAnsi="Consolas"/>
-        </w:rPr>
-        <w:t>2</w:t>
-      </w:r>
-      <w:r>
-        <w:rPr>
-          <w:rFonts w:ascii="Consolas" w:hAnsi="Consolas"/>
-        </w:rPr>
-        <w:t>]</w:t>
+        <w:t>[Pair(T1, T2) -&gt; T2]</w:t>
       </w:r>
       <w:r>
         <w:rPr>
@@ -21809,7 +21734,7 @@
     <w:p>
       <w:pPr>
         <w:rPr>
-          <w:rFonts w:ascii="Consolas" w:hAnsi="Consolas" w:hint="cs"/>
+          <w:rFonts w:ascii="Consolas" w:hAnsi="Consolas"/>
           <w:rtl/>
         </w:rPr>
       </w:pPr>
@@ -21819,19 +21744,7 @@
         <w:rPr>
           <w:rFonts w:ascii="Consolas" w:hAnsi="Consolas"/>
         </w:rPr>
-        <w:t>c</w:t>
-      </w:r>
-      <w:r>
-        <w:rPr>
-          <w:rFonts w:ascii="Consolas" w:hAnsi="Consolas"/>
-        </w:rPr>
-        <w:t>d</w:t>
-      </w:r>
-      <w:r>
-        <w:rPr>
-          <w:rFonts w:ascii="Consolas" w:hAnsi="Consolas"/>
-        </w:rPr>
-        <w:t>r</w:t>
+        <w:t>cdr</w:t>
       </w:r>
       <w:proofErr w:type="spellEnd"/>
       <w:proofErr w:type="gramEnd"/>
@@ -21859,7 +21772,7 @@
     <w:p>
       <w:pPr>
         <w:rPr>
-          <w:rFonts w:ascii="Consolas" w:hAnsi="Consolas" w:hint="cs"/>
+          <w:rFonts w:ascii="Consolas" w:hAnsi="Consolas"/>
           <w:rtl/>
         </w:rPr>
       </w:pPr>
@@ -21869,19 +21782,7 @@
         <w:rPr>
           <w:rFonts w:ascii="Consolas" w:hAnsi="Consolas"/>
         </w:rPr>
-        <w:t>c</w:t>
-      </w:r>
-      <w:r>
-        <w:rPr>
-          <w:rFonts w:ascii="Consolas" w:hAnsi="Consolas"/>
-        </w:rPr>
-        <w:t>d</w:t>
-      </w:r>
-      <w:r>
-        <w:rPr>
-          <w:rFonts w:ascii="Consolas" w:hAnsi="Consolas"/>
-        </w:rPr>
-        <w:t>r</w:t>
+        <w:t>cdr</w:t>
       </w:r>
       <w:proofErr w:type="spellEnd"/>
       <w:proofErr w:type="gramEnd"/>
@@ -21890,87 +21791,41 @@
           <w:rFonts w:ascii="Consolas" w:hAnsi="Consolas" w:hint="cs"/>
           <w:rtl/>
         </w:rPr>
-        <w:t xml:space="preserve"> מחזירה את האיבר </w:t>
-      </w:r>
+        <w:t xml:space="preserve"> מחזירה את האיבר השני בזוג. לכן טיפוס הערך המוחזר מ- </w:t>
+      </w:r>
+      <w:proofErr w:type="spellStart"/>
+      <w:r>
+        <w:rPr>
+          <w:rFonts w:ascii="Consolas" w:hAnsi="Consolas"/>
+        </w:rPr>
+        <w:t>cdr</w:t>
+      </w:r>
+      <w:proofErr w:type="spellEnd"/>
       <w:r>
         <w:rPr>
           <w:rFonts w:ascii="Consolas" w:hAnsi="Consolas" w:hint="cs"/>
           <w:rtl/>
         </w:rPr>
-        <w:t>השני</w:t>
+        <w:t xml:space="preserve"> זהה לטיפוס של האיבר השני בזוג (</w:t>
+      </w:r>
+      <w:r>
+        <w:rPr>
+          <w:rFonts w:ascii="Consolas" w:hAnsi="Consolas"/>
+        </w:rPr>
+        <w:t>T2</w:t>
       </w:r>
       <w:r>
         <w:rPr>
           <w:rFonts w:ascii="Consolas" w:hAnsi="Consolas" w:hint="cs"/>
           <w:rtl/>
         </w:rPr>
-        <w:t xml:space="preserve"> בזוג. לכן טיפוס הערך המוחזר מ- </w:t>
-      </w:r>
-      <w:proofErr w:type="spellStart"/>
+        <w:t xml:space="preserve">). כלומר </w:t>
+      </w:r>
       <w:r>
         <w:rPr>
           <w:rFonts w:ascii="Consolas" w:hAnsi="Consolas"/>
         </w:rPr>
-        <w:t>cd</w:t>
-      </w:r>
-      <w:r>
-        <w:rPr>
-          <w:rFonts w:ascii="Consolas" w:hAnsi="Consolas"/>
-        </w:rPr>
-        <w:t>r</w:t>
-      </w:r>
-      <w:proofErr w:type="spellEnd"/>
-      <w:r>
-        <w:rPr>
-          <w:rFonts w:ascii="Consolas" w:hAnsi="Consolas" w:hint="cs"/>
-          <w:rtl/>
-        </w:rPr>
-        <w:t xml:space="preserve"> זהה לטיפוס של האיבר </w:t>
-      </w:r>
-      <w:r>
-        <w:rPr>
-          <w:rFonts w:ascii="Consolas" w:hAnsi="Consolas" w:hint="cs"/>
-          <w:rtl/>
-        </w:rPr>
-        <w:t>השני</w:t>
-      </w:r>
-      <w:r>
-        <w:rPr>
-          <w:rFonts w:ascii="Consolas" w:hAnsi="Consolas" w:hint="cs"/>
-          <w:rtl/>
-        </w:rPr>
-        <w:t xml:space="preserve"> בזוג (</w:t>
-      </w:r>
-      <w:r>
-        <w:rPr>
-          <w:rFonts w:ascii="Consolas" w:hAnsi="Consolas"/>
-        </w:rPr>
-        <w:t>T</w:t>
-      </w:r>
-      <w:r>
-        <w:rPr>
-          <w:rFonts w:ascii="Consolas" w:hAnsi="Consolas"/>
-        </w:rPr>
-        <w:t>2</w:t>
-      </w:r>
-      <w:r>
-        <w:rPr>
-          <w:rFonts w:ascii="Consolas" w:hAnsi="Consolas" w:hint="cs"/>
-          <w:rtl/>
-        </w:rPr>
-        <w:t xml:space="preserve">). כלומר </w:t>
-      </w:r>
-      <w:r>
-        <w:rPr>
-          <w:rFonts w:ascii="Consolas" w:hAnsi="Consolas"/>
-        </w:rPr>
-        <w:t>T3 = T</w:t>
-      </w:r>
-      <w:r>
-        <w:rPr>
-          <w:rFonts w:ascii="Consolas" w:hAnsi="Consolas"/>
-        </w:rPr>
-        <w:t>2</w:t>
+        <w:t>T3 = T2</w:t>
       </w:r>
       <w:r>
         <w:rPr>
@@ -22008,7 +21863,7 @@
     <w:p>
       <w:pPr>
         <w:rPr>
-          <w:rFonts w:ascii="Consolas" w:hAnsi="Consolas" w:hint="cs"/>
+          <w:rFonts w:ascii="Consolas" w:hAnsi="Consolas"/>
           <w:color w:val="FF0000"/>
           <w:sz w:val="20"/>
           <w:szCs w:val="20"/>
@@ -22083,7 +21938,6 @@
     <w:p>
       <w:pPr>
         <w:rPr>
-          <w:rFonts w:hint="cs"/>
           <w:rtl/>
         </w:rPr>
       </w:pPr>
@@ -22092,7 +21946,6 @@
       <w:pPr>
         <w:pStyle w:val="3"/>
         <w:rPr>
-          <w:rFonts w:hint="cs"/>
           <w:rtl/>
         </w:rPr>
       </w:pPr>
@@ -22164,53 +22017,29 @@
     <w:p>
       <w:pPr>
         <w:rPr>
+          <w:rFonts w:ascii="Consolas" w:hAnsi="Consolas"/>
+          <w:rtl/>
+        </w:rPr>
+      </w:pPr>
+      <w:r>
+        <w:rPr>
           <w:rFonts w:ascii="Consolas" w:hAnsi="Consolas" w:hint="cs"/>
           <w:rtl/>
         </w:rPr>
-      </w:pPr>
+        <w:t>זאת משום ש-</w:t>
+      </w:r>
       <w:r>
         <w:rPr>
           <w:rFonts w:ascii="Consolas" w:hAnsi="Consolas" w:hint="cs"/>
           <w:rtl/>
         </w:rPr>
-        <w:t>זאת משום ש-</w:t>
-      </w:r>
-      <w:r>
-        <w:rPr>
-          <w:rFonts w:ascii="Consolas" w:hAnsi="Consolas" w:hint="cs"/>
-          <w:rtl/>
-        </w:rPr>
         <w:t xml:space="preserve"> </w:t>
       </w:r>
       <w:r>
         <w:rPr>
           <w:rFonts w:ascii="Consolas" w:hAnsi="Consolas"/>
         </w:rPr>
-        <w:t>{x: T1}</w:t>
-      </w:r>
-      <w:r>
-        <w:rPr>
-          <w:rFonts w:ascii="Consolas" w:hAnsi="Consolas"/>
-        </w:rPr>
-        <w:t xml:space="preserve"> o </w:t>
-      </w:r>
-      <w:r>
-        <w:rPr>
-          <w:rFonts w:ascii="Consolas" w:hAnsi="Consolas"/>
-        </w:rPr>
-        <w:t>{T1=T2}</w:t>
-      </w:r>
-      <w:r>
-        <w:rPr>
-          <w:rFonts w:ascii="Consolas" w:hAnsi="Consolas"/>
-        </w:rPr>
-        <w:t xml:space="preserve"> = </w:t>
-      </w:r>
-      <w:r>
-        <w:rPr>
-          <w:rFonts w:ascii="Consolas" w:hAnsi="Consolas"/>
-        </w:rPr>
-        <w:t>{x: T1} o {T1=T2}</w:t>
+        <w:t>{x: T1} o {T1=T2} = {x: T1} o {T1=T2}</w:t>
       </w:r>
       <w:r>
         <w:rPr>
@@ -22319,7 +22148,7 @@
       <w:pPr>
         <w:pStyle w:val="3"/>
         <w:rPr>
-          <w:rFonts w:ascii="Consolas" w:hAnsi="Consolas" w:hint="cs"/>
+          <w:rFonts w:ascii="Consolas" w:hAnsi="Consolas"/>
           <w:sz w:val="20"/>
           <w:szCs w:val="20"/>
           <w:rtl/>
@@ -22354,115 +22183,66 @@
         <w:rPr>
           <w:rFonts w:ascii="Consolas" w:hAnsi="Consolas"/>
         </w:rPr>
-        <w:t xml:space="preserve">{x: </w:t>
+        <w:t>{x: Number}, {x: Number}</w:t>
+      </w:r>
+      <w:r>
+        <w:rPr>
+          <w:rFonts w:ascii="Consolas" w:hAnsi="Consolas" w:hint="cs"/>
+          <w:rtl/>
+        </w:rPr>
+        <w:t xml:space="preserve"> ה-</w:t>
+      </w:r>
+      <w:r>
+        <w:rPr>
+          <w:rFonts w:asciiTheme="minorBidi" w:hAnsiTheme="minorBidi"/>
+        </w:rPr>
+        <w:t xml:space="preserve"> MGU</w:t>
+      </w:r>
+      <w:r>
+        <w:rPr>
+          <w:rFonts w:ascii="Consolas" w:hAnsi="Consolas" w:hint="cs"/>
+          <w:rtl/>
+        </w:rPr>
+        <w:t xml:space="preserve">הוא </w:t>
       </w:r>
       <w:r>
         <w:rPr>
           <w:rFonts w:ascii="Consolas" w:hAnsi="Consolas"/>
         </w:rPr>
-        <w:t>Number</w:t>
-      </w:r>
-      <w:r>
-        <w:rPr>
-          <w:rFonts w:ascii="Consolas" w:hAnsi="Consolas"/>
-        </w:rPr>
-        <w:t xml:space="preserve">}, {x: </w:t>
-      </w:r>
-      <w:r>
-        <w:rPr>
-          <w:rFonts w:ascii="Consolas" w:hAnsi="Consolas"/>
-        </w:rPr>
-        <w:t>Number</w:t>
-      </w:r>
-      <w:r>
-        <w:rPr>
-          <w:rFonts w:ascii="Consolas" w:hAnsi="Consolas"/>
-        </w:rPr>
-        <w:t>}</w:t>
+        <w:t>{ }</w:t>
       </w:r>
       <w:r>
         <w:rPr>
           <w:rFonts w:ascii="Consolas" w:hAnsi="Consolas" w:hint="cs"/>
           <w:rtl/>
         </w:rPr>
-        <w:t xml:space="preserve"> ה-</w:t>
+        <w:t xml:space="preserve">, כלומר </w:t>
       </w:r>
       <w:r>
         <w:rPr>
           <w:rFonts w:asciiTheme="minorBidi" w:hAnsiTheme="minorBidi"/>
         </w:rPr>
+        <w:t>unifier</w:t>
+      </w:r>
+      <w:r>
+        <w:rPr>
+          <w:rFonts w:ascii="Consolas" w:hAnsi="Consolas" w:hint="cs"/>
+          <w:rtl/>
+        </w:rPr>
         <w:t xml:space="preserve"> </w:t>
       </w:r>
       <w:r>
         <w:rPr>
-          <w:rFonts w:asciiTheme="minorBidi" w:hAnsiTheme="minorBidi"/>
-        </w:rPr>
-        <w:t>MGU</w:t>
-      </w:r>
-      <w:r>
-        <w:rPr>
           <w:rFonts w:ascii="Consolas" w:hAnsi="Consolas" w:hint="cs"/>
           <w:rtl/>
         </w:rPr>
-        <w:t xml:space="preserve">הוא </w:t>
-      </w:r>
-      <w:r>
-        <w:rPr>
-          <w:rFonts w:ascii="Consolas" w:hAnsi="Consolas"/>
-        </w:rPr>
-        <w:t>{</w:t>
-      </w:r>
-      <w:r>
-        <w:rPr>
-          <w:rFonts w:ascii="Consolas" w:hAnsi="Consolas"/>
-        </w:rPr>
-        <w:t xml:space="preserve"> </w:t>
-      </w:r>
-      <w:r>
-        <w:rPr>
-          <w:rFonts w:ascii="Consolas" w:hAnsi="Consolas"/>
-        </w:rPr>
-        <w:t>}</w:t>
-      </w:r>
-      <w:r>
-        <w:rPr>
-          <w:rFonts w:ascii="Consolas" w:hAnsi="Consolas" w:hint="cs"/>
-          <w:rtl/>
-        </w:rPr>
-        <w:t xml:space="preserve">, כלומר </w:t>
-      </w:r>
-      <w:r>
-        <w:rPr>
-          <w:rFonts w:asciiTheme="minorBidi" w:hAnsiTheme="minorBidi"/>
-        </w:rPr>
-        <w:t>unifier</w:t>
-      </w:r>
-      <w:r>
-        <w:rPr>
-          <w:rFonts w:ascii="Consolas" w:hAnsi="Consolas" w:hint="cs"/>
-          <w:rtl/>
-        </w:rPr>
-        <w:t xml:space="preserve"> </w:t>
-      </w:r>
-      <w:r>
-        <w:rPr>
-          <w:rFonts w:ascii="Consolas" w:hAnsi="Consolas" w:hint="cs"/>
-          <w:rtl/>
-        </w:rPr>
-        <w:t>ריק</w:t>
-      </w:r>
-      <w:r>
-        <w:rPr>
-          <w:rFonts w:ascii="Consolas" w:hAnsi="Consolas" w:hint="cs"/>
-          <w:rtl/>
-        </w:rPr>
-        <w:t>.</w:t>
+        <w:t>ריק.</w:t>
       </w:r>
     </w:p>
     <w:p>
       <w:pPr>
         <w:rPr>
-          <w:rFonts w:ascii="Consolas" w:hAnsi="Consolas" w:hint="cs"/>
+          <w:rFonts w:ascii="Consolas" w:hAnsi="Consolas"/>
           <w:sz w:val="20"/>
           <w:szCs w:val="20"/>
           <w:rtl/>
@@ -22479,55 +22259,7 @@
         <w:rPr>
           <w:rFonts w:ascii="Consolas" w:hAnsi="Consolas"/>
         </w:rPr>
-        <w:t>{x: Number</w:t>
-      </w:r>
-      <w:r>
-        <w:rPr>
-          <w:rFonts w:ascii="Consolas" w:hAnsi="Consolas"/>
-        </w:rPr>
-        <w:t xml:space="preserve"> </w:t>
-      </w:r>
-      <w:r>
-        <w:rPr>
-          <w:rFonts w:ascii="Consolas" w:hAnsi="Consolas"/>
-        </w:rPr>
-        <w:t>} o {</w:t>
-      </w:r>
-      <w:r>
-        <w:rPr>
-          <w:rFonts w:ascii="Consolas" w:hAnsi="Consolas"/>
-        </w:rPr>
-        <w:t xml:space="preserve"> </w:t>
-      </w:r>
-      <w:r>
-        <w:rPr>
-          <w:rFonts w:ascii="Consolas" w:hAnsi="Consolas"/>
-        </w:rPr>
-        <w:t>} = {x: Number</w:t>
-      </w:r>
-      <w:r>
-        <w:rPr>
-          <w:rFonts w:ascii="Consolas" w:hAnsi="Consolas"/>
-        </w:rPr>
-        <w:t xml:space="preserve"> </w:t>
-      </w:r>
-      <w:r>
-        <w:rPr>
-          <w:rFonts w:ascii="Consolas" w:hAnsi="Consolas"/>
-        </w:rPr>
-        <w:t>} o {</w:t>
-      </w:r>
-      <w:r>
-        <w:rPr>
-          <w:rFonts w:ascii="Consolas" w:hAnsi="Consolas"/>
-        </w:rPr>
-        <w:t xml:space="preserve"> </w:t>
-      </w:r>
-      <w:r>
-        <w:rPr>
-          <w:rFonts w:ascii="Consolas" w:hAnsi="Consolas"/>
-        </w:rPr>
-        <w:t>}</w:t>
+        <w:t>{x: Number } o { } = {x: Number } o { }</w:t>
       </w:r>
       <w:r>
         <w:rPr>
@@ -22629,7 +22361,7 @@
       <w:pPr>
         <w:bidi w:val="0"/>
         <w:rPr>
-          <w:rFonts w:ascii="Consolas" w:hAnsi="Consolas" w:hint="cs"/>
+          <w:rFonts w:ascii="Consolas" w:hAnsi="Consolas"/>
           <w:rtl/>
         </w:rPr>
       </w:pPr>
@@ -22714,7 +22446,7 @@
           <w:b/>
           <w:bCs/>
         </w:rPr>
-        <w:t>[T3-&gt;Number]</w:t>
+        <w:t>[T3-&gt;Number], T1=T4, T2=Number</w:t>
       </w:r>
       <w:r>
         <w:rPr>
@@ -22722,14 +22454,6 @@
           <w:b/>
           <w:bCs/>
         </w:rPr>
-        <w:t>, T1=T4, T2=Number</w:t>
-      </w:r>
-      <w:r>
-        <w:rPr>
-          <w:rFonts w:ascii="Consolas" w:hAnsi="Consolas"/>
-          <w:b/>
-          <w:bCs/>
-        </w:rPr>
         <w:t>}</w:t>
       </w:r>
       <w:r>
@@ -22744,21 +22468,14 @@
           <w:rFonts w:ascii="Consolas" w:hAnsi="Consolas" w:hint="cs"/>
           <w:rtl/>
         </w:rPr>
-        <w:t xml:space="preserve"> </w:t>
-      </w:r>
-      <w:r>
-        <w:rPr>
-          <w:rFonts w:ascii="Consolas" w:hAnsi="Consolas" w:hint="cs"/>
-          <w:rtl/>
-        </w:rPr>
-        <w:t>זאת משום ש-</w:t>
+        <w:t xml:space="preserve"> זאת משום ש-</w:t>
       </w:r>
     </w:p>
     <w:p>
       <w:pPr>
         <w:bidi w:val="0"/>
         <w:rPr>
-          <w:rFonts w:ascii="Consolas" w:hAnsi="Consolas" w:hint="cs"/>
+          <w:rFonts w:ascii="Consolas" w:hAnsi="Consolas"/>
           <w:rtl/>
         </w:rPr>
       </w:pPr>
@@ -22795,13 +22512,7 @@
           <w:rFonts w:ascii="Consolas" w:hAnsi="Consolas"/>
         </w:rPr>
         <w:br/>
-        <w:t xml:space="preserve">= </w:t>
-      </w:r>
-      <w:r>
-        <w:rPr>
-          <w:rFonts w:ascii="Consolas" w:hAnsi="Consolas"/>
-        </w:rPr>
-        <w:t>{x: [[T3-&gt;Number]*[T4-&gt;Number]-&gt;Number]} o</w:t>
+        <w:t>= {x: [[T3-&gt;Number]*[T4-&gt;Number]-&gt;Number]} o</w:t>
       </w:r>
       <w:r>
         <w:rPr>
@@ -22834,13 +22545,7 @@
           <w:rFonts w:ascii="Consolas" w:hAnsi="Consolas"/>
         </w:rPr>
         <w:br/>
-        <w:t xml:space="preserve">= </w:t>
-      </w:r>
-      <w:r>
-        <w:rPr>
-          <w:rFonts w:ascii="Consolas" w:hAnsi="Consolas"/>
-        </w:rPr>
-        <w:t>{x: [[T3-&gt;Number]*[[T3-&gt;Number]-&gt;Number]-&gt;Number]}</w:t>
+        <w:t>= {x: [[T3-&gt;Number]*[[T3-&gt;Number]-&gt;Number]-&gt;Number]}</w:t>
       </w:r>
     </w:p>
     <w:p>
@@ -22985,74 +22690,56 @@
     <w:p>
       <w:pPr>
         <w:rPr>
+          <w:rFonts w:ascii="Consolas" w:hAnsi="Consolas"/>
+          <w:rtl/>
+        </w:rPr>
+      </w:pPr>
+      <w:r>
+        <w:rPr>
           <w:rFonts w:ascii="Consolas" w:hAnsi="Consolas" w:hint="cs"/>
           <w:rtl/>
         </w:rPr>
-      </w:pPr>
-      <w:r>
-        <w:rPr>
-          <w:rFonts w:ascii="Consolas" w:hAnsi="Consolas" w:hint="cs"/>
-          <w:rtl/>
-        </w:rPr>
         <w:t xml:space="preserve">עבור </w:t>
       </w:r>
       <w:r>
         <w:rPr>
           <w:rFonts w:ascii="Consolas" w:hAnsi="Consolas"/>
         </w:rPr>
-        <w:t xml:space="preserve">{x: </w:t>
-      </w:r>
-      <w:r>
-        <w:rPr>
-          <w:rFonts w:ascii="Consolas" w:hAnsi="Consolas"/>
-        </w:rPr>
-        <w:t>[T1-&gt;T1]} , {x: [T1-&gt;[Number-&gt;Number]]}</w:t>
+        <w:t>{x: [T1-&gt;T1]} , {x: [T1-&gt;[Number-&gt;Number]]}</w:t>
       </w:r>
     </w:p>
     <w:p>
       <w:pPr>
         <w:rPr>
+          <w:rFonts w:ascii="Consolas" w:hAnsi="Consolas"/>
+          <w:rtl/>
+        </w:rPr>
+      </w:pPr>
+      <w:r>
+        <w:rPr>
           <w:rFonts w:ascii="Consolas" w:hAnsi="Consolas" w:hint="cs"/>
           <w:rtl/>
         </w:rPr>
-      </w:pPr>
+        <w:t>ה-</w:t>
+      </w:r>
+      <w:r>
+        <w:rPr>
+          <w:rFonts w:asciiTheme="minorBidi" w:hAnsiTheme="minorBidi"/>
+        </w:rPr>
+        <w:t>MGU</w:t>
+      </w:r>
       <w:r>
         <w:rPr>
           <w:rFonts w:ascii="Consolas" w:hAnsi="Consolas" w:hint="cs"/>
           <w:rtl/>
         </w:rPr>
-        <w:t>ה-</w:t>
-      </w:r>
-      <w:r>
-        <w:rPr>
-          <w:rFonts w:asciiTheme="minorBidi" w:hAnsiTheme="minorBidi"/>
-        </w:rPr>
-        <w:t>MGU</w:t>
-      </w:r>
-      <w:r>
-        <w:rPr>
-          <w:rFonts w:ascii="Consolas" w:hAnsi="Consolas" w:hint="cs"/>
-          <w:rtl/>
-        </w:rPr>
         <w:t xml:space="preserve"> הוא </w:t>
       </w:r>
       <w:r>
         <w:rPr>
           <w:rFonts w:ascii="Consolas" w:hAnsi="Consolas"/>
         </w:rPr>
-        <w:t>{</w:t>
-      </w:r>
-      <w:r>
-        <w:rPr>
-          <w:rFonts w:ascii="Consolas" w:hAnsi="Consolas"/>
-        </w:rPr>
-        <w:t>T1=</w:t>
-      </w:r>
-      <w:r>
-        <w:rPr>
-          <w:rFonts w:ascii="Consolas" w:hAnsi="Consolas"/>
-        </w:rPr>
-        <w:t>[Number-&gt;Number]}</w:t>
+        <w:t>{T1=[Number-&gt;Number]}</w:t>
       </w:r>
       <w:r>
         <w:rPr>
@@ -23088,63 +22775,27 @@
         <w:rPr>
           <w:rFonts w:ascii="Consolas" w:hAnsi="Consolas"/>
         </w:rPr>
-        <w:t>: [T1-&gt;T1]}</w:t>
+        <w:t>: [T1-&gt;T1]} o {T1=[Number-&gt;Number]}</w:t>
       </w:r>
       <w:r>
         <w:rPr>
           <w:rFonts w:ascii="Consolas" w:hAnsi="Consolas"/>
         </w:rPr>
-        <w:t xml:space="preserve"> o </w:t>
+        <w:br/>
+        <w:t>= {x: [T1-&gt;[Number-&gt;Number]]} o {T1=[Number-&gt;Number]}</w:t>
       </w:r>
       <w:r>
         <w:rPr>
           <w:rFonts w:ascii="Consolas" w:hAnsi="Consolas"/>
         </w:rPr>
-        <w:t>{T1=[Number-&gt;Number]}</w:t>
-      </w:r>
-      <w:r>
-        <w:rPr>
-          <w:rFonts w:ascii="Consolas" w:hAnsi="Consolas"/>
-        </w:rPr>
         <w:br/>
-        <w:t xml:space="preserve">= </w:t>
-      </w:r>
-      <w:r>
-        <w:rPr>
-          <w:rFonts w:ascii="Consolas" w:hAnsi="Consolas"/>
-        </w:rPr>
-        <w:t>{x: [T1-&gt;[Number-&gt;Number]]}</w:t>
-      </w:r>
-      <w:r>
-        <w:rPr>
-          <w:rFonts w:ascii="Consolas" w:hAnsi="Consolas"/>
-        </w:rPr>
-        <w:t xml:space="preserve"> o </w:t>
-      </w:r>
-      <w:r>
-        <w:rPr>
-          <w:rFonts w:ascii="Consolas" w:hAnsi="Consolas"/>
-        </w:rPr>
-        <w:t>{T1=[Number-&gt;Number]}</w:t>
-      </w:r>
-      <w:r>
-        <w:rPr>
-          <w:rFonts w:ascii="Consolas" w:hAnsi="Consolas"/>
-        </w:rPr>
-        <w:br/>
-        <w:t xml:space="preserve">= </w:t>
-      </w:r>
-      <w:r>
-        <w:rPr>
-          <w:rFonts w:ascii="Consolas" w:hAnsi="Consolas"/>
-        </w:rPr>
-        <w:t>{x: [[Number-&gt;Number]-&gt;[Number-&gt;Number]]}</w:t>
+        <w:t>= {x: [[Number-&gt;Number]-&gt;[Number-&gt;Number]]}</w:t>
       </w:r>
     </w:p>
     <w:p>
       <w:pPr>
         <w:rPr>
-          <w:rFonts w:ascii="Consolas" w:hAnsi="Consolas" w:hint="cs"/>
+          <w:rFonts w:ascii="Consolas" w:hAnsi="Consolas"/>
           <w:rtl/>
         </w:rPr>
       </w:pPr>
@@ -23152,7 +22803,7 @@
     <w:p>
       <w:pPr>
         <w:rPr>
-          <w:rFonts w:asciiTheme="minorBidi" w:hAnsiTheme="minorBidi" w:hint="cs"/>
+          <w:rFonts w:asciiTheme="minorBidi" w:hAnsiTheme="minorBidi"/>
           <w:rtl/>
         </w:rPr>
       </w:pPr>
@@ -23238,8 +22889,6 @@
           <w:rtl/>
         </w:rPr>
       </w:pPr>
-      <w:bookmarkStart w:id="0" w:name="_GoBack"/>
-      <w:bookmarkEnd w:id="0"/>
     </w:p>
     <w:sectPr>
       <w:pgSz w:w="11906" w:h="16838"/>
@@ -23930,6 +23579,7 @@
   <w:style w:type="character" w:default="1" w:styleId="a0">
     <w:name w:val="Default Paragraph Font"/>
     <w:uiPriority w:val="1"/>
+    <w:semiHidden/>
     <w:unhideWhenUsed/>
   </w:style>
   <w:style w:type="table" w:default="1" w:styleId="a1">
@@ -24397,7 +24047,7 @@
 </file>
 
 <file path=customXml/itemProps1.xml><?xml version="1.0" encoding="utf-8"?>
-<ds:datastoreItem xmlns:ds="http://schemas.openxmlformats.org/officeDocument/2006/customXml" ds:itemID="{A5C32E21-8A79-4E99-8500-607D80DBD71B}">
+<ds:datastoreItem xmlns:ds="http://schemas.openxmlformats.org/officeDocument/2006/customXml" ds:itemID="{C1307722-20A9-4D30-A85B-E2F867E72B3E}">
   <ds:schemaRefs>
     <ds:schemaRef ds:uri="http://schemas.openxmlformats.org/officeDocument/2006/bibliography"/>
   </ds:schemaRefs>

</xml_diff>